<commit_message>
typo fixing in doc files
</commit_message>
<xml_diff>
--- a/17_02_2022/Activities notes.docx
+++ b/17_02_2022/Activities notes.docx
@@ -1,45 +1,33 @@
 
 <file path=word/document.xml><?xml version="1.0" encoding="utf-8"?>
-<w:document xmlns:wpc="http://schemas.microsoft.com/office/word/2010/wordprocessingCanvas" xmlns:cx="http://schemas.microsoft.com/office/drawing/2014/chartex" xmlns:cx1="http://schemas.microsoft.com/office/drawing/2015/9/8/chartex" xmlns:mc="http://schemas.openxmlformats.org/markup-compatibility/2006" xmlns:o="urn:schemas-microsoft-com:office:office" xmlns:r="http://schemas.openxmlformats.org/officeDocument/2006/relationships" xmlns:m="http://schemas.openxmlformats.org/officeDocument/2006/math" xmlns:v="urn:schemas-microsoft-com:vml" xmlns:wp14="http://schemas.microsoft.com/office/word/2010/wordprocessingDrawing" xmlns:wp="http://schemas.openxmlformats.org/drawingml/2006/wordprocessingDrawing" xmlns:w10="urn:schemas-microsoft-com:office:word" xmlns:w="http://schemas.openxmlformats.org/wordprocessingml/2006/main" xmlns:w14="http://schemas.microsoft.com/office/word/2010/wordml" xmlns:w15="http://schemas.microsoft.com/office/word/2012/wordml" xmlns:w16se="http://schemas.microsoft.com/office/word/2015/wordml/symex" xmlns:wpg="http://schemas.microsoft.com/office/word/2010/wordprocessingGroup" xmlns:wpi="http://schemas.microsoft.com/office/word/2010/wordprocessingInk" xmlns:wne="http://schemas.microsoft.com/office/word/2006/wordml" xmlns:wps="http://schemas.microsoft.com/office/word/2010/wordprocessingShape" mc:Ignorable="w14 w15 w16se wp14">
+<w:document xmlns:o="urn:schemas-microsoft-com:office:office" xmlns:r="http://schemas.openxmlformats.org/officeDocument/2006/relationships" xmlns:v="urn:schemas-microsoft-com:vml" xmlns:w="http://schemas.openxmlformats.org/wordprocessingml/2006/main" xmlns:w10="urn:schemas-microsoft-com:office:word" xmlns:wp="http://schemas.openxmlformats.org/drawingml/2006/wordprocessingDrawing" xmlns:wps="http://schemas.microsoft.com/office/word/2010/wordprocessingShape" xmlns:wpg="http://schemas.microsoft.com/office/word/2010/wordprocessingGroup" xmlns:mc="http://schemas.openxmlformats.org/markup-compatibility/2006" xmlns:wp14="http://schemas.microsoft.com/office/word/2010/wordprocessingDrawing" xmlns:w14="http://schemas.microsoft.com/office/word/2010/wordml" mc:Ignorable="w14 wp14">
   <w:body>
     <w:p>
       <w:pPr>
-        <w:rPr>
-          <w:b/>
+        <w:pStyle w:val="Normal"/>
+        <w:rPr>
+          <w:b/>
+          <w:b/>
+          <w:i/>
           <w:i/>
           <w:sz w:val="32"/>
           <w:u w:val="single"/>
         </w:rPr>
       </w:pPr>
+      <w:r>
+        <w:rPr>
+          <w:b/>
+          <w:i/>
+          <w:sz w:val="32"/>
+        </w:rPr>
+        <w:t xml:space="preserve">Activities notes </w:t>
+      </w:r>
       <w:bookmarkStart w:id="0" w:name="_GoBack"/>
-      <w:r>
-        <w:rPr>
-          <w:b/>
-          <w:i/>
-          <w:sz w:val="32"/>
-        </w:rPr>
-        <w:t>Activit</w:t>
-      </w:r>
-      <w:r>
-        <w:rPr>
-          <w:b/>
-          <w:i/>
-          <w:sz w:val="32"/>
-        </w:rPr>
-        <w:t>ies</w:t>
-      </w:r>
-      <w:r>
-        <w:rPr>
-          <w:b/>
-          <w:i/>
-          <w:sz w:val="32"/>
-        </w:rPr>
-        <w:t xml:space="preserve"> notes </w:t>
-      </w:r>
-    </w:p>
-    <w:bookmarkEnd w:id="0"/>
-    <w:p>
-      <w:pPr>
+      <w:bookmarkEnd w:id="0"/>
+    </w:p>
+    <w:p>
+      <w:pPr>
+        <w:pStyle w:val="Normal"/>
         <w:rPr>
           <w:sz w:val="24"/>
         </w:rPr>
@@ -53,7 +41,7 @@
     </w:p>
     <w:p>
       <w:pPr>
-        <w:pStyle w:val="Prrafodelista"/>
+        <w:pStyle w:val="ListParagraph"/>
         <w:numPr>
           <w:ilvl w:val="0"/>
           <w:numId w:val="1"/>
@@ -69,21 +57,12 @@
         </w:rPr>
         <w:t xml:space="preserve">You can compile your project by using the command </w:t>
       </w:r>
-      <w:proofErr w:type="spellStart"/>
-      <w:r>
-        <w:rPr>
-          <w:i/>
-          <w:sz w:val="24"/>
-        </w:rPr>
-        <w:t>catkin_make</w:t>
-      </w:r>
-      <w:proofErr w:type="spellEnd"/>
-      <w:r>
-        <w:rPr>
-          <w:i/>
-          <w:sz w:val="24"/>
-        </w:rPr>
-        <w:t xml:space="preserve"> </w:t>
+      <w:r>
+        <w:rPr>
+          <w:i/>
+          <w:sz w:val="24"/>
+        </w:rPr>
+        <w:t xml:space="preserve">catkin_make </w:t>
       </w:r>
       <w:r>
         <w:rPr>
@@ -91,26 +70,17 @@
         </w:rPr>
         <w:t xml:space="preserve">inside a folder containing </w:t>
       </w:r>
-      <w:proofErr w:type="spellStart"/>
-      <w:r>
-        <w:rPr>
-          <w:i/>
-          <w:sz w:val="24"/>
-        </w:rPr>
-        <w:t>src</w:t>
-      </w:r>
-      <w:proofErr w:type="spellEnd"/>
-      <w:r>
-        <w:rPr>
-          <w:i/>
-          <w:sz w:val="24"/>
-        </w:rPr>
-        <w:t xml:space="preserve">. </w:t>
-      </w:r>
-    </w:p>
-    <w:p>
-      <w:pPr>
-        <w:pStyle w:val="Prrafodelista"/>
+      <w:r>
+        <w:rPr>
+          <w:i/>
+          <w:sz w:val="24"/>
+        </w:rPr>
+        <w:t xml:space="preserve">src. </w:t>
+      </w:r>
+    </w:p>
+    <w:p>
+      <w:pPr>
+        <w:pStyle w:val="ListParagraph"/>
         <w:numPr>
           <w:ilvl w:val="0"/>
           <w:numId w:val="1"/>
@@ -124,53 +94,14 @@
         <w:rPr>
           <w:sz w:val="24"/>
         </w:rPr>
-        <w:t xml:space="preserve">Before being able to run your </w:t>
-      </w:r>
-      <w:proofErr w:type="gramStart"/>
-      <w:r>
-        <w:rPr>
-          <w:sz w:val="24"/>
-        </w:rPr>
-        <w:t>codes</w:t>
-      </w:r>
-      <w:proofErr w:type="gramEnd"/>
-      <w:r>
-        <w:rPr>
-          <w:sz w:val="24"/>
-        </w:rPr>
-        <w:t xml:space="preserve"> you’ll need to execute source </w:t>
-      </w:r>
-      <w:proofErr w:type="spellStart"/>
-      <w:r>
-        <w:rPr>
-          <w:i/>
-          <w:sz w:val="24"/>
-        </w:rPr>
-        <w:t>devel</w:t>
-      </w:r>
-      <w:proofErr w:type="spellEnd"/>
-      <w:r>
-        <w:rPr>
-          <w:i/>
-          <w:sz w:val="24"/>
-        </w:rPr>
-        <w:t>/</w:t>
-      </w:r>
-      <w:proofErr w:type="spellStart"/>
-      <w:r>
-        <w:rPr>
-          <w:i/>
-          <w:sz w:val="24"/>
-        </w:rPr>
-        <w:t>setup.bash</w:t>
-      </w:r>
-      <w:proofErr w:type="spellEnd"/>
-      <w:r>
-        <w:rPr>
-          <w:i/>
-          <w:sz w:val="24"/>
-        </w:rPr>
-        <w:t xml:space="preserve"> </w:t>
+        <w:t xml:space="preserve">Before being able to run your codes you’ll need to execute source </w:t>
+      </w:r>
+      <w:r>
+        <w:rPr>
+          <w:i/>
+          <w:sz w:val="24"/>
+        </w:rPr>
+        <w:t xml:space="preserve">devel/setup.bash </w:t>
       </w:r>
       <w:r>
         <w:rPr>
@@ -183,102 +114,40 @@
           <w:i/>
           <w:sz w:val="24"/>
         </w:rPr>
-        <w:t>~/.</w:t>
-      </w:r>
-      <w:proofErr w:type="spellStart"/>
-      <w:r>
-        <w:rPr>
-          <w:i/>
-          <w:sz w:val="24"/>
-        </w:rPr>
-        <w:t>bashrc</w:t>
-      </w:r>
-      <w:proofErr w:type="spellEnd"/>
+        <w:t>~/.bashrc</w:t>
+      </w:r>
       <w:r>
         <w:rPr>
           <w:sz w:val="24"/>
         </w:rPr>
         <w:t xml:space="preserve">, but keep in mind that you will to use the complete path to </w:t>
       </w:r>
-      <w:proofErr w:type="spellStart"/>
-      <w:r>
-        <w:rPr>
-          <w:i/>
-          <w:sz w:val="24"/>
-        </w:rPr>
-        <w:t>setup.bash</w:t>
-      </w:r>
-      <w:proofErr w:type="spellEnd"/>
-      <w:r>
-        <w:rPr>
-          <w:i/>
-          <w:sz w:val="24"/>
-        </w:rPr>
-        <w:t xml:space="preserve">. </w:t>
-      </w:r>
-    </w:p>
-    <w:p>
-      <w:pPr>
-        <w:rPr>
-          <w:sz w:val="24"/>
-        </w:rPr>
-      </w:pPr>
-      <w:r>
-        <w:rPr>
-          <w:sz w:val="24"/>
-        </w:rPr>
-        <w:t>Example</w:t>
-      </w:r>
-      <w:r>
-        <w:rPr>
-          <w:sz w:val="24"/>
-        </w:rPr>
-        <w:t xml:space="preserve">: </w:t>
-      </w:r>
-      <w:r>
-        <w:rPr>
-          <w:sz w:val="24"/>
-        </w:rPr>
-        <w:t xml:space="preserve">custom </w:t>
-      </w:r>
-      <w:proofErr w:type="spellStart"/>
-      <w:r>
-        <w:rPr>
-          <w:sz w:val="24"/>
-        </w:rPr>
-        <w:t>msg</w:t>
-      </w:r>
-      <w:proofErr w:type="spellEnd"/>
-      <w:r>
-        <w:rPr>
-          <w:sz w:val="24"/>
-        </w:rPr>
-        <w:t xml:space="preserve"> and complex launch files</w:t>
-      </w:r>
-      <w:r>
-        <w:rPr>
-          <w:sz w:val="24"/>
-        </w:rPr>
-        <w:t xml:space="preserve"> (</w:t>
-      </w:r>
-      <w:proofErr w:type="spellStart"/>
-      <w:r>
-        <w:rPr>
-          <w:sz w:val="24"/>
-        </w:rPr>
-        <w:t>catkin_custom_msg_example</w:t>
-      </w:r>
-      <w:proofErr w:type="spellEnd"/>
-      <w:r>
-        <w:rPr>
-          <w:sz w:val="24"/>
-        </w:rPr>
-        <w:t>)</w:t>
-      </w:r>
-    </w:p>
-    <w:p>
-      <w:pPr>
-        <w:ind w:left="284"/>
+      <w:r>
+        <w:rPr>
+          <w:i/>
+          <w:sz w:val="24"/>
+        </w:rPr>
+        <w:t xml:space="preserve">setup.bash. </w:t>
+      </w:r>
+    </w:p>
+    <w:p>
+      <w:pPr>
+        <w:pStyle w:val="Normal"/>
+        <w:rPr>
+          <w:sz w:val="24"/>
+        </w:rPr>
+      </w:pPr>
+      <w:r>
+        <w:rPr>
+          <w:sz w:val="24"/>
+        </w:rPr>
+        <w:t>Example: custom msg and complex launch files (catkin_custom_msg_example)</w:t>
+      </w:r>
+    </w:p>
+    <w:p>
+      <w:pPr>
+        <w:pStyle w:val="Normal"/>
+        <w:ind w:left="284" w:hanging="0"/>
         <w:jc w:val="both"/>
         <w:rPr>
           <w:sz w:val="24"/>
@@ -295,44 +164,13 @@
         <w:rPr>
           <w:sz w:val="24"/>
         </w:rPr>
-        <w:t xml:space="preserve">  Example of how to create a custom </w:t>
-      </w:r>
-      <w:proofErr w:type="spellStart"/>
-      <w:r>
-        <w:rPr>
-          <w:sz w:val="24"/>
-        </w:rPr>
-        <w:t>msg</w:t>
-      </w:r>
-      <w:proofErr w:type="spellEnd"/>
-      <w:r>
-        <w:rPr>
-          <w:sz w:val="24"/>
-        </w:rPr>
-        <w:t xml:space="preserve"> and some of the capabilities of </w:t>
-      </w:r>
-      <w:r>
-        <w:rPr>
-          <w:sz w:val="24"/>
-        </w:rPr>
-        <w:t>launch files</w:t>
-      </w:r>
-      <w:r>
-        <w:rPr>
-          <w:sz w:val="24"/>
-        </w:rPr>
-        <w:t xml:space="preserve"> based on the listener-talker</w:t>
-      </w:r>
-      <w:r>
-        <w:rPr>
-          <w:sz w:val="24"/>
-        </w:rPr>
-        <w:t xml:space="preserve">. </w:t>
-      </w:r>
-    </w:p>
-    <w:p>
-      <w:pPr>
-        <w:ind w:left="284"/>
+        <w:t xml:space="preserve">  Example of how to create a custom msg and some of the capabilities of launch files based on the listener-talker. </w:t>
+      </w:r>
+    </w:p>
+    <w:p>
+      <w:pPr>
+        <w:pStyle w:val="Normal"/>
+        <w:ind w:left="284" w:hanging="0"/>
         <w:jc w:val="both"/>
         <w:rPr>
           <w:sz w:val="24"/>
@@ -343,17 +181,8 @@
           <w:b/>
           <w:sz w:val="24"/>
         </w:rPr>
-        <w:t xml:space="preserve">Tools </w:t>
-      </w:r>
-      <w:proofErr w:type="gramStart"/>
-      <w:r>
-        <w:rPr>
-          <w:b/>
-          <w:sz w:val="24"/>
-        </w:rPr>
-        <w:t>involved:</w:t>
-      </w:r>
-      <w:proofErr w:type="gramEnd"/>
+        <w:t>Tools involved:</w:t>
+      </w:r>
       <w:r>
         <w:rPr>
           <w:sz w:val="24"/>
@@ -363,7 +192,8 @@
     </w:p>
     <w:p>
       <w:pPr>
-        <w:ind w:left="284"/>
+        <w:pStyle w:val="Normal"/>
+        <w:ind w:left="284" w:hanging="0"/>
         <w:rPr>
           <w:sz w:val="24"/>
         </w:rPr>
@@ -384,50 +214,22 @@
     </w:p>
     <w:p>
       <w:pPr>
-        <w:rPr>
-          <w:sz w:val="24"/>
-        </w:rPr>
-      </w:pPr>
-      <w:r>
-        <w:rPr>
-          <w:sz w:val="24"/>
-        </w:rPr>
-        <w:t>Activity 1: Talker and listener</w:t>
-      </w:r>
-      <w:r>
-        <w:rPr>
-          <w:sz w:val="24"/>
-        </w:rPr>
-        <w:t xml:space="preserve"> (folder </w:t>
-      </w:r>
-      <w:r>
-        <w:rPr>
-          <w:sz w:val="24"/>
-        </w:rPr>
-        <w:t>catkin_A1_template</w:t>
-      </w:r>
-      <w:r>
-        <w:rPr>
-          <w:sz w:val="24"/>
-        </w:rPr>
-        <w:t>/</w:t>
-      </w:r>
-      <w:r>
-        <w:rPr>
-          <w:sz w:val="24"/>
-        </w:rPr>
-        <w:t xml:space="preserve"> </w:t>
-      </w:r>
-      <w:r>
-        <w:rPr>
-          <w:sz w:val="24"/>
-        </w:rPr>
-        <w:t>catkin_A1_solution)</w:t>
-      </w:r>
-    </w:p>
-    <w:p>
-      <w:pPr>
-        <w:ind w:left="284"/>
+        <w:pStyle w:val="Normal"/>
+        <w:rPr>
+          <w:sz w:val="24"/>
+        </w:rPr>
+      </w:pPr>
+      <w:r>
+        <w:rPr>
+          <w:sz w:val="24"/>
+        </w:rPr>
+        <w:t>Activity 1: Talker and listener (folder catkin_A1_template/ catkin_A1_solution)</w:t>
+      </w:r>
+    </w:p>
+    <w:p>
+      <w:pPr>
+        <w:pStyle w:val="Normal"/>
+        <w:ind w:left="284" w:hanging="0"/>
         <w:jc w:val="both"/>
         <w:rPr>
           <w:sz w:val="24"/>
@@ -449,7 +251,8 @@
     </w:p>
     <w:p>
       <w:pPr>
-        <w:ind w:left="284"/>
+        <w:pStyle w:val="Normal"/>
+        <w:ind w:left="284" w:hanging="0"/>
         <w:jc w:val="both"/>
         <w:rPr>
           <w:sz w:val="24"/>
@@ -460,33 +263,19 @@
           <w:b/>
           <w:sz w:val="24"/>
         </w:rPr>
-        <w:t xml:space="preserve">Tools </w:t>
-      </w:r>
-      <w:proofErr w:type="gramStart"/>
-      <w:r>
-        <w:rPr>
-          <w:b/>
-          <w:sz w:val="24"/>
-        </w:rPr>
-        <w:t>involved:</w:t>
-      </w:r>
-      <w:proofErr w:type="gramEnd"/>
-      <w:r>
-        <w:rPr>
-          <w:sz w:val="24"/>
-        </w:rPr>
-        <w:t xml:space="preserve"> B</w:t>
-      </w:r>
-      <w:r>
-        <w:rPr>
-          <w:sz w:val="24"/>
-        </w:rPr>
-        <w:t xml:space="preserve">asic ROS communication functions and terminal commands. </w:t>
-      </w:r>
-    </w:p>
-    <w:p>
-      <w:pPr>
-        <w:ind w:left="284"/>
+        <w:t>Tools involved:</w:t>
+      </w:r>
+      <w:r>
+        <w:rPr>
+          <w:sz w:val="24"/>
+        </w:rPr>
+        <w:t xml:space="preserve"> Basic ROS communication functions and terminal commands. </w:t>
+      </w:r>
+    </w:p>
+    <w:p>
+      <w:pPr>
+        <w:pStyle w:val="Normal"/>
+        <w:ind w:left="284" w:hanging="0"/>
         <w:jc w:val="both"/>
         <w:rPr>
           <w:sz w:val="24"/>
@@ -503,61 +292,35 @@
         <w:rPr>
           <w:sz w:val="24"/>
         </w:rPr>
-        <w:t xml:space="preserve"> None</w:t>
-      </w:r>
-      <w:r>
-        <w:rPr>
-          <w:sz w:val="24"/>
-        </w:rPr>
-        <w:t>.</w:t>
-      </w:r>
-    </w:p>
-    <w:p>
-      <w:pPr>
-        <w:rPr>
-          <w:sz w:val="24"/>
-        </w:rPr>
-      </w:pPr>
-      <w:r>
-        <w:rPr>
-          <w:sz w:val="24"/>
-        </w:rPr>
-        <w:t>Activity 2.1: Teleoperation of a mobile robot</w:t>
-      </w:r>
-      <w:r>
-        <w:rPr>
-          <w:sz w:val="24"/>
-        </w:rPr>
-        <w:t xml:space="preserve"> </w:t>
-      </w:r>
-      <w:r>
-        <w:rPr>
-          <w:sz w:val="24"/>
-        </w:rPr>
-        <w:t xml:space="preserve">(folder </w:t>
-      </w:r>
-      <w:r>
-        <w:rPr>
-          <w:sz w:val="24"/>
-        </w:rPr>
-        <w:t>catkin_A2</w:t>
-      </w:r>
-      <w:r>
-        <w:rPr>
-          <w:sz w:val="24"/>
-        </w:rPr>
-        <w:t>_template</w:t>
-      </w:r>
-      <w:r>
-        <w:rPr>
-          <w:sz w:val="24"/>
-        </w:rPr>
-        <w:t>)</w:t>
-      </w:r>
-    </w:p>
-    <w:p>
-      <w:pPr>
-        <w:ind w:left="284"/>
+        <w:t xml:space="preserve"> None.</w:t>
+      </w:r>
+    </w:p>
+    <w:p>
+      <w:pPr>
+        <w:pStyle w:val="Normal"/>
+        <w:rPr>
+          <w:sz w:val="24"/>
+        </w:rPr>
+      </w:pPr>
+      <w:r>
+        <w:rPr>
+          <w:sz w:val="24"/>
+        </w:rPr>
+        <w:t xml:space="preserve">Activity 2.1: Teleoperation of a mobile robot </w:t>
+      </w:r>
+      <w:bookmarkStart w:id="1" w:name="__DdeLink__133_283570605"/>
+      <w:r>
+        <w:rPr>
+          <w:sz w:val="24"/>
+        </w:rPr>
+        <w:t>(folder catkin_A2_template)</w:t>
+      </w:r>
+      <w:bookmarkEnd w:id="1"/>
+    </w:p>
+    <w:p>
+      <w:pPr>
+        <w:pStyle w:val="Normal"/>
+        <w:ind w:left="284" w:hanging="0"/>
         <w:jc w:val="both"/>
         <w:rPr>
           <w:sz w:val="24"/>
@@ -576,7 +339,6 @@
         </w:rPr>
         <w:t xml:space="preserve">Use the </w:t>
       </w:r>
-      <w:proofErr w:type="spellStart"/>
       <w:r>
         <w:rPr>
           <w:i/>
@@ -584,35 +346,17 @@
         </w:rPr>
         <w:t>twist_teleop</w:t>
       </w:r>
-      <w:proofErr w:type="spellEnd"/>
-      <w:r>
-        <w:rPr>
-          <w:sz w:val="24"/>
-        </w:rPr>
-        <w:t xml:space="preserve"> package to </w:t>
-      </w:r>
-      <w:r>
-        <w:rPr>
-          <w:sz w:val="24"/>
-        </w:rPr>
-        <w:t>remotely control a mobile robot</w:t>
-      </w:r>
-      <w:r>
-        <w:rPr>
-          <w:sz w:val="24"/>
-        </w:rPr>
-        <w:t xml:space="preserve"> and examine the signals of the system using terminal tools</w:t>
-      </w:r>
-      <w:r>
-        <w:rPr>
-          <w:sz w:val="24"/>
-        </w:rPr>
-        <w:t xml:space="preserve">. </w:t>
-      </w:r>
-    </w:p>
-    <w:p>
-      <w:pPr>
-        <w:ind w:left="284"/>
+      <w:r>
+        <w:rPr>
+          <w:sz w:val="24"/>
+        </w:rPr>
+        <w:t xml:space="preserve"> package to remotely control a mobile robot and examine the signals of the system using terminal tools. </w:t>
+      </w:r>
+    </w:p>
+    <w:p>
+      <w:pPr>
+        <w:pStyle w:val="Normal"/>
+        <w:ind w:left="284" w:hanging="0"/>
         <w:jc w:val="both"/>
         <w:rPr>
           <w:sz w:val="24"/>
@@ -629,46 +373,15 @@
         <w:rPr>
           <w:sz w:val="24"/>
         </w:rPr>
-        <w:t xml:space="preserve"> B</w:t>
-      </w:r>
-      <w:r>
-        <w:rPr>
-          <w:sz w:val="24"/>
-        </w:rPr>
-        <w:t xml:space="preserve">asic ROS communication </w:t>
-      </w:r>
-      <w:r>
-        <w:rPr>
-          <w:sz w:val="24"/>
-        </w:rPr>
-        <w:t xml:space="preserve">functions, </w:t>
-      </w:r>
-      <w:r>
-        <w:rPr>
-          <w:sz w:val="24"/>
-        </w:rPr>
-        <w:t>terminal commands</w:t>
-      </w:r>
-      <w:r>
-        <w:rPr>
-          <w:sz w:val="24"/>
-        </w:rPr>
-        <w:t xml:space="preserve"> and a launch file</w:t>
-      </w:r>
-      <w:r>
-        <w:rPr>
-          <w:sz w:val="24"/>
-        </w:rPr>
-        <w:t xml:space="preserve">. </w:t>
-      </w:r>
-    </w:p>
-    <w:p>
-      <w:pPr>
-        <w:ind w:left="284"/>
+        <w:t xml:space="preserve"> Basic ROS communication functions, terminal commands and a launch file. </w:t>
+      </w:r>
+    </w:p>
+    <w:p>
+      <w:pPr>
+        <w:pStyle w:val="Normal"/>
+        <w:ind w:left="284" w:hanging="0"/>
         <w:jc w:val="both"/>
-        <w:rPr>
-          <w:sz w:val="24"/>
-        </w:rPr>
+        <w:rPr/>
       </w:pPr>
       <w:r>
         <w:rPr>
@@ -694,21 +407,7 @@
         <w:rPr>
           <w:sz w:val="24"/>
         </w:rPr>
-        <w:t xml:space="preserve"> inside the week 1 folder in the </w:t>
-      </w:r>
-      <w:proofErr w:type="spellStart"/>
-      <w:r>
-        <w:rPr>
-          <w:sz w:val="24"/>
-        </w:rPr>
-        <w:t>github</w:t>
-      </w:r>
-      <w:proofErr w:type="spellEnd"/>
-      <w:r>
-        <w:rPr>
-          <w:sz w:val="24"/>
-        </w:rPr>
-        <w:t xml:space="preserve"> and read the </w:t>
+        <w:t xml:space="preserve"> inside the week 1 folder in the github and read the </w:t>
       </w:r>
       <w:r>
         <w:rPr>
@@ -721,37 +420,15 @@
         <w:rPr>
           <w:sz w:val="24"/>
         </w:rPr>
-        <w:t>file to start with the activity</w:t>
-      </w:r>
-      <w:r>
-        <w:rPr>
-          <w:sz w:val="24"/>
-        </w:rPr>
-        <w:t xml:space="preserve">. </w:t>
-      </w:r>
-      <w:r>
-        <w:rPr>
-          <w:sz w:val="24"/>
-        </w:rPr>
-        <w:t xml:space="preserve">Note that you can install the package </w:t>
-      </w:r>
-      <w:proofErr w:type="spellStart"/>
-      <w:r>
-        <w:rPr>
-          <w:b/>
-          <w:i/>
-          <w:sz w:val="24"/>
-        </w:rPr>
-        <w:t>twist_teleop</w:t>
-      </w:r>
-      <w:proofErr w:type="spellEnd"/>
-      <w:r>
-        <w:rPr>
-          <w:b/>
-          <w:i/>
-          <w:sz w:val="24"/>
-        </w:rPr>
-        <w:t xml:space="preserve"> </w:t>
+        <w:t xml:space="preserve">file to start with the activity. Note that you can install the package </w:t>
+      </w:r>
+      <w:r>
+        <w:rPr>
+          <w:b/>
+          <w:i/>
+          <w:sz w:val="24"/>
+        </w:rPr>
+        <w:t xml:space="preserve">twist_teleop </w:t>
       </w:r>
       <w:r>
         <w:rPr>
@@ -759,67 +436,29 @@
         </w:rPr>
         <w:t xml:space="preserve">with </w:t>
       </w:r>
-      <w:proofErr w:type="spellStart"/>
-      <w:r>
-        <w:rPr>
-          <w:b/>
-          <w:i/>
-          <w:sz w:val="24"/>
-        </w:rPr>
-        <w:t>sudo</w:t>
-      </w:r>
-      <w:proofErr w:type="spellEnd"/>
-      <w:r>
-        <w:rPr>
-          <w:b/>
-          <w:i/>
-          <w:sz w:val="24"/>
-        </w:rPr>
-        <w:t xml:space="preserve"> apt-get install </w:t>
-      </w:r>
-      <w:proofErr w:type="spellStart"/>
-      <w:r>
-        <w:rPr>
-          <w:b/>
-          <w:i/>
-          <w:sz w:val="24"/>
-        </w:rPr>
-        <w:t>ros</w:t>
-      </w:r>
-      <w:proofErr w:type="spellEnd"/>
-      <w:r>
-        <w:rPr>
-          <w:b/>
-          <w:i/>
-          <w:sz w:val="24"/>
-        </w:rPr>
-        <w:t>-noetic-</w:t>
-      </w:r>
-      <w:proofErr w:type="spellStart"/>
-      <w:r>
-        <w:rPr>
-          <w:b/>
-          <w:i/>
-          <w:sz w:val="24"/>
-        </w:rPr>
-        <w:t>teleop</w:t>
-      </w:r>
-      <w:proofErr w:type="spellEnd"/>
-      <w:r>
-        <w:rPr>
-          <w:b/>
-          <w:i/>
-          <w:sz w:val="24"/>
-        </w:rPr>
-        <w:t>-twist-keyboard</w:t>
-      </w:r>
-      <w:r>
-        <w:rPr>
-          <w:b/>
-          <w:i/>
-          <w:sz w:val="24"/>
-        </w:rPr>
-        <w:t xml:space="preserve"> </w:t>
+      <w:r>
+        <w:rPr>
+          <w:b/>
+          <w:i/>
+          <w:sz w:val="24"/>
+        </w:rPr>
+        <w:t>sudo apt-get install ros-</w:t>
+      </w:r>
+      <w:r>
+        <w:rPr>
+          <w:b/>
+          <w:i/>
+          <w:sz w:val="24"/>
+        </w:rPr>
+        <w:t>melodic</w:t>
+      </w:r>
+      <w:r>
+        <w:rPr>
+          <w:b/>
+          <w:i/>
+          <w:sz w:val="24"/>
+        </w:rPr>
+        <w:t xml:space="preserve">-teleop-twist-keyboard </w:t>
       </w:r>
       <w:r>
         <w:rPr>
@@ -833,15 +472,7 @@
           <w:i/>
           <w:sz w:val="24"/>
         </w:rPr>
-        <w:t>teleop_twist_keyboard.py</w:t>
-      </w:r>
-      <w:r>
-        <w:rPr>
-          <w:b/>
-          <w:i/>
-          <w:sz w:val="24"/>
-        </w:rPr>
-        <w:t xml:space="preserve"> </w:t>
+        <w:t xml:space="preserve">teleop_twist_keyboard.py </w:t>
       </w:r>
       <w:r>
         <w:rPr>
@@ -852,34 +483,20 @@
     </w:p>
     <w:p>
       <w:pPr>
-        <w:rPr>
-          <w:sz w:val="24"/>
-        </w:rPr>
-      </w:pPr>
-      <w:r>
-        <w:rPr>
-          <w:sz w:val="24"/>
-        </w:rPr>
-        <w:t xml:space="preserve">Activity 2.2: </w:t>
-      </w:r>
-      <w:proofErr w:type="gramStart"/>
-      <w:r>
-        <w:rPr>
-          <w:sz w:val="24"/>
-        </w:rPr>
-        <w:t>Moving  a</w:t>
-      </w:r>
-      <w:proofErr w:type="gramEnd"/>
-      <w:r>
-        <w:rPr>
-          <w:sz w:val="24"/>
-        </w:rPr>
-        <w:t xml:space="preserve"> mobile robot</w:t>
-      </w:r>
-    </w:p>
-    <w:p>
-      <w:pPr>
-        <w:ind w:left="284"/>
+        <w:pStyle w:val="Normal"/>
+        <w:rPr/>
+      </w:pPr>
+      <w:r>
+        <w:rPr>
+          <w:sz w:val="24"/>
+        </w:rPr>
+        <w:t>Activity 2.2: Moving  a mobile robot (folder catkin_A2_template)</w:t>
+      </w:r>
+    </w:p>
+    <w:p>
+      <w:pPr>
+        <w:pStyle w:val="Normal"/>
+        <w:ind w:left="284" w:hanging="0"/>
         <w:jc w:val="both"/>
         <w:rPr>
           <w:sz w:val="24"/>
@@ -896,40 +513,13 @@
         <w:rPr>
           <w:sz w:val="24"/>
         </w:rPr>
-        <w:t xml:space="preserve">Use </w:t>
-      </w:r>
-      <w:proofErr w:type="spellStart"/>
-      <w:r>
-        <w:rPr>
-          <w:sz w:val="24"/>
-        </w:rPr>
-        <w:t>ros</w:t>
-      </w:r>
-      <w:proofErr w:type="spellEnd"/>
-      <w:r>
-        <w:rPr>
-          <w:sz w:val="24"/>
-        </w:rPr>
-        <w:t xml:space="preserve"> </w:t>
-      </w:r>
-      <w:proofErr w:type="spellStart"/>
-      <w:r>
-        <w:rPr>
-          <w:sz w:val="24"/>
-        </w:rPr>
-        <w:t>msgs</w:t>
-      </w:r>
-      <w:proofErr w:type="spellEnd"/>
-      <w:r>
-        <w:rPr>
-          <w:sz w:val="24"/>
-        </w:rPr>
-        <w:t xml:space="preserve"> to move a mobile robot around a 3D world. </w:t>
-      </w:r>
-    </w:p>
-    <w:p>
-      <w:pPr>
-        <w:ind w:left="284"/>
+        <w:t xml:space="preserve">Use ros msgs to move a mobile robot around a 3D world. </w:t>
+      </w:r>
+    </w:p>
+    <w:p>
+      <w:pPr>
+        <w:pStyle w:val="Normal"/>
+        <w:ind w:left="284" w:hanging="0"/>
         <w:jc w:val="both"/>
         <w:rPr>
           <w:sz w:val="24"/>
@@ -951,7 +541,8 @@
     </w:p>
     <w:p>
       <w:pPr>
-        <w:ind w:left="284"/>
+        <w:pStyle w:val="Normal"/>
+        <w:ind w:left="284" w:hanging="0"/>
         <w:jc w:val="both"/>
         <w:rPr>
           <w:sz w:val="24"/>
@@ -982,21 +573,7 @@
         <w:rPr>
           <w:sz w:val="24"/>
         </w:rPr>
-        <w:t xml:space="preserve"> inside the week 1 folder in the </w:t>
-      </w:r>
-      <w:proofErr w:type="spellStart"/>
-      <w:r>
-        <w:rPr>
-          <w:sz w:val="24"/>
-        </w:rPr>
-        <w:t>github</w:t>
-      </w:r>
-      <w:proofErr w:type="spellEnd"/>
-      <w:r>
-        <w:rPr>
-          <w:sz w:val="24"/>
-        </w:rPr>
-        <w:t xml:space="preserve"> and read the </w:t>
+        <w:t xml:space="preserve"> inside the week 1 folder in the github and read the </w:t>
       </w:r>
       <w:r>
         <w:rPr>
@@ -1010,99 +587,63 @@
         <w:rPr>
           <w:sz w:val="24"/>
         </w:rPr>
-        <w:t>file to start with the activity. You</w:t>
-      </w:r>
-      <w:r>
-        <w:rPr>
-          <w:sz w:val="24"/>
-        </w:rPr>
-        <w:t xml:space="preserve"> will</w:t>
-      </w:r>
-      <w:r>
-        <w:rPr>
-          <w:sz w:val="24"/>
-        </w:rPr>
-        <w:t xml:space="preserve"> find a blank python file in </w:t>
-      </w:r>
-      <w:r>
-        <w:rPr>
-          <w:i/>
-          <w:sz w:val="24"/>
-        </w:rPr>
-        <w:lastRenderedPageBreak/>
+        <w:t xml:space="preserve">file to start with the activity. You will find a blank python file in </w:t>
+      </w:r>
+      <w:r>
+        <w:rPr>
+          <w:i/>
+          <w:sz w:val="24"/>
+        </w:rPr>
         <w:t>simulator/solution/src/square.py</w:t>
       </w:r>
       <w:r>
         <w:rPr>
           <w:sz w:val="24"/>
         </w:rPr>
-        <w:t xml:space="preserve"> to program your solution. </w:t>
-      </w:r>
-      <w:r>
-        <w:rPr>
-          <w:sz w:val="24"/>
-        </w:rPr>
-        <w:t>Additional</w:t>
-      </w:r>
-      <w:r>
-        <w:rPr>
-          <w:sz w:val="24"/>
-        </w:rPr>
-        <w:t xml:space="preserve"> information </w:t>
-      </w:r>
-      <w:proofErr w:type="gramStart"/>
-      <w:r>
-        <w:rPr>
-          <w:sz w:val="24"/>
-        </w:rPr>
-        <w:t>can be found</w:t>
-      </w:r>
-      <w:proofErr w:type="gramEnd"/>
-      <w:r>
-        <w:rPr>
-          <w:sz w:val="24"/>
-        </w:rPr>
-        <w:t xml:space="preserve"> in the </w:t>
-      </w:r>
-      <w:r>
-        <w:rPr>
-          <w:sz w:val="24"/>
-        </w:rPr>
-        <w:t>course slides.</w:t>
-      </w:r>
-    </w:p>
-    <w:p>
-      <w:pPr>
-        <w:rPr>
-          <w:sz w:val="24"/>
-        </w:rPr>
-      </w:pPr>
-    </w:p>
-    <w:p>
-      <w:pPr>
-        <w:ind w:left="284"/>
-        <w:rPr>
-          <w:sz w:val="24"/>
-        </w:rPr>
-      </w:pPr>
+        <w:t xml:space="preserve"> to program your solution. Additional information can be found in the course slides.</w:t>
+      </w:r>
+    </w:p>
+    <w:p>
+      <w:pPr>
+        <w:pStyle w:val="Normal"/>
+        <w:rPr>
+          <w:sz w:val="24"/>
+        </w:rPr>
+      </w:pPr>
+      <w:r>
+        <w:rPr>
+          <w:sz w:val="24"/>
+        </w:rPr>
+      </w:r>
+    </w:p>
+    <w:p>
+      <w:pPr>
+        <w:pStyle w:val="Normal"/>
+        <w:spacing w:before="0" w:after="160"/>
+        <w:ind w:left="284" w:hanging="0"/>
+        <w:rPr/>
+      </w:pPr>
+      <w:r>
+        <w:rPr/>
+      </w:r>
     </w:p>
     <w:sectPr>
+      <w:type w:val="nextPage"/>
       <w:pgSz w:w="11906" w:h="16838"/>
-      <w:pgMar w:top="1417" w:right="1701" w:bottom="1417" w:left="1701" w:header="708" w:footer="708" w:gutter="0"/>
-      <w:cols w:space="708"/>
-      <w:docGrid w:linePitch="360"/>
+      <w:pgMar w:left="1701" w:right="1701" w:header="0" w:top="1417" w:footer="0" w:bottom="1417" w:gutter="0"/>
+      <w:pgNumType w:fmt="decimal"/>
+      <w:formProt w:val="false"/>
+      <w:textDirection w:val="lrTb"/>
+      <w:docGrid w:type="default" w:linePitch="360" w:charSpace="4096"/>
     </w:sectPr>
   </w:body>
 </w:document>
 </file>
 
 <file path=word/numbering.xml><?xml version="1.0" encoding="utf-8"?>
-<w:numbering xmlns:wpc="http://schemas.microsoft.com/office/word/2010/wordprocessingCanvas" xmlns:cx="http://schemas.microsoft.com/office/drawing/2014/chartex" xmlns:cx1="http://schemas.microsoft.com/office/drawing/2015/9/8/chartex" xmlns:mc="http://schemas.openxmlformats.org/markup-compatibility/2006" xmlns:o="urn:schemas-microsoft-com:office:office" xmlns:r="http://schemas.openxmlformats.org/officeDocument/2006/relationships" xmlns:m="http://schemas.openxmlformats.org/officeDocument/2006/math" xmlns:v="urn:schemas-microsoft-com:vml" xmlns:wp14="http://schemas.microsoft.com/office/word/2010/wordprocessingDrawing" xmlns:wp="http://schemas.openxmlformats.org/drawingml/2006/wordprocessingDrawing" xmlns:w10="urn:schemas-microsoft-com:office:word" xmlns:w="http://schemas.openxmlformats.org/wordprocessingml/2006/main" xmlns:w14="http://schemas.microsoft.com/office/word/2010/wordml" xmlns:w15="http://schemas.microsoft.com/office/word/2012/wordml" xmlns:w16se="http://schemas.microsoft.com/office/word/2015/wordml/symex" xmlns:wpg="http://schemas.microsoft.com/office/word/2010/wordprocessingGroup" xmlns:wpi="http://schemas.microsoft.com/office/word/2010/wordprocessingInk" xmlns:wne="http://schemas.microsoft.com/office/word/2006/wordml" xmlns:wps="http://schemas.microsoft.com/office/word/2010/wordprocessingShape" mc:Ignorable="w14 w15 w16se wp14">
-  <w:abstractNum w:abstractNumId="0" w15:restartNumberingAfterBreak="0">
-    <w:nsid w:val="720B5F5F"/>
-    <w:multiLevelType w:val="hybridMultilevel"/>
-    <w:tmpl w:val="0E5E7732"/>
-    <w:lvl w:ilvl="0" w:tplc="0C0A0001">
+<w:numbering xmlns:w="http://schemas.openxmlformats.org/wordprocessingml/2006/main" xmlns:o="urn:schemas-microsoft-com:office:office" xmlns:r="http://schemas.openxmlformats.org/officeDocument/2006/relationships" xmlns:v="urn:schemas-microsoft-com:vml">
+  <w:abstractNum w:abstractNumId="1">
+    <w:lvl w:ilvl="0">
       <w:start w:val="1"/>
       <w:numFmt w:val="bullet"/>
       <w:lvlText w:val=""/>
@@ -1111,10 +652,10 @@
         <w:ind w:left="720" w:hanging="360"/>
       </w:pPr>
       <w:rPr>
-        <w:rFonts w:ascii="Symbol" w:hAnsi="Symbol" w:hint="default"/>
+        <w:rFonts w:ascii="Symbol" w:hAnsi="Symbol" w:cs="Symbol" w:hint="default"/>
       </w:rPr>
     </w:lvl>
-    <w:lvl w:ilvl="1" w:tplc="0C0A0003" w:tentative="1">
+    <w:lvl w:ilvl="1">
       <w:start w:val="1"/>
       <w:numFmt w:val="bullet"/>
       <w:lvlText w:val="o"/>
@@ -1124,9 +665,10 @@
       </w:pPr>
       <w:rPr>
         <w:rFonts w:ascii="Courier New" w:hAnsi="Courier New" w:cs="Courier New" w:hint="default"/>
+        <w:rFonts w:cs="Courier New"/>
       </w:rPr>
     </w:lvl>
-    <w:lvl w:ilvl="2" w:tplc="0C0A0005" w:tentative="1">
+    <w:lvl w:ilvl="2">
       <w:start w:val="1"/>
       <w:numFmt w:val="bullet"/>
       <w:lvlText w:val=""/>
@@ -1135,10 +677,10 @@
         <w:ind w:left="2160" w:hanging="360"/>
       </w:pPr>
       <w:rPr>
-        <w:rFonts w:ascii="Wingdings" w:hAnsi="Wingdings" w:hint="default"/>
+        <w:rFonts w:ascii="Wingdings" w:hAnsi="Wingdings" w:cs="Wingdings" w:hint="default"/>
       </w:rPr>
     </w:lvl>
-    <w:lvl w:ilvl="3" w:tplc="0C0A0001" w:tentative="1">
+    <w:lvl w:ilvl="3">
       <w:start w:val="1"/>
       <w:numFmt w:val="bullet"/>
       <w:lvlText w:val=""/>
@@ -1147,10 +689,10 @@
         <w:ind w:left="2880" w:hanging="360"/>
       </w:pPr>
       <w:rPr>
-        <w:rFonts w:ascii="Symbol" w:hAnsi="Symbol" w:hint="default"/>
+        <w:rFonts w:ascii="Symbol" w:hAnsi="Symbol" w:cs="Symbol" w:hint="default"/>
       </w:rPr>
     </w:lvl>
-    <w:lvl w:ilvl="4" w:tplc="0C0A0003" w:tentative="1">
+    <w:lvl w:ilvl="4">
       <w:start w:val="1"/>
       <w:numFmt w:val="bullet"/>
       <w:lvlText w:val="o"/>
@@ -1160,9 +702,10 @@
       </w:pPr>
       <w:rPr>
         <w:rFonts w:ascii="Courier New" w:hAnsi="Courier New" w:cs="Courier New" w:hint="default"/>
+        <w:rFonts w:cs="Courier New"/>
       </w:rPr>
     </w:lvl>
-    <w:lvl w:ilvl="5" w:tplc="0C0A0005" w:tentative="1">
+    <w:lvl w:ilvl="5">
       <w:start w:val="1"/>
       <w:numFmt w:val="bullet"/>
       <w:lvlText w:val=""/>
@@ -1171,10 +714,10 @@
         <w:ind w:left="4320" w:hanging="360"/>
       </w:pPr>
       <w:rPr>
-        <w:rFonts w:ascii="Wingdings" w:hAnsi="Wingdings" w:hint="default"/>
+        <w:rFonts w:ascii="Wingdings" w:hAnsi="Wingdings" w:cs="Wingdings" w:hint="default"/>
       </w:rPr>
     </w:lvl>
-    <w:lvl w:ilvl="6" w:tplc="0C0A0001" w:tentative="1">
+    <w:lvl w:ilvl="6">
       <w:start w:val="1"/>
       <w:numFmt w:val="bullet"/>
       <w:lvlText w:val=""/>
@@ -1183,10 +726,10 @@
         <w:ind w:left="5040" w:hanging="360"/>
       </w:pPr>
       <w:rPr>
-        <w:rFonts w:ascii="Symbol" w:hAnsi="Symbol" w:hint="default"/>
+        <w:rFonts w:ascii="Symbol" w:hAnsi="Symbol" w:cs="Symbol" w:hint="default"/>
       </w:rPr>
     </w:lvl>
-    <w:lvl w:ilvl="7" w:tplc="0C0A0003" w:tentative="1">
+    <w:lvl w:ilvl="7">
       <w:start w:val="1"/>
       <w:numFmt w:val="bullet"/>
       <w:lvlText w:val="o"/>
@@ -1196,9 +739,10 @@
       </w:pPr>
       <w:rPr>
         <w:rFonts w:ascii="Courier New" w:hAnsi="Courier New" w:cs="Courier New" w:hint="default"/>
+        <w:rFonts w:cs="Courier New"/>
       </w:rPr>
     </w:lvl>
-    <w:lvl w:ilvl="8" w:tplc="0C0A0005" w:tentative="1">
+    <w:lvl w:ilvl="8">
       <w:start w:val="1"/>
       <w:numFmt w:val="bullet"/>
       <w:lvlText w:val=""/>
@@ -1207,44 +751,137 @@
         <w:ind w:left="6480" w:hanging="360"/>
       </w:pPr>
       <w:rPr>
-        <w:rFonts w:ascii="Wingdings" w:hAnsi="Wingdings" w:hint="default"/>
+        <w:rFonts w:ascii="Wingdings" w:hAnsi="Wingdings" w:cs="Wingdings" w:hint="default"/>
       </w:rPr>
+    </w:lvl>
+  </w:abstractNum>
+  <w:abstractNum w:abstractNumId="2">
+    <w:lvl w:ilvl="0">
+      <w:start w:val="1"/>
+      <w:numFmt w:val="none"/>
+      <w:suff w:val="nothing"/>
+      <w:lvlText w:val=""/>
+      <w:lvlJc w:val="left"/>
+      <w:pPr>
+        <w:ind w:left="0" w:hanging="0"/>
+      </w:pPr>
+    </w:lvl>
+    <w:lvl w:ilvl="1">
+      <w:start w:val="1"/>
+      <w:numFmt w:val="none"/>
+      <w:suff w:val="nothing"/>
+      <w:lvlText w:val=""/>
+      <w:lvlJc w:val="left"/>
+      <w:pPr>
+        <w:ind w:left="0" w:hanging="0"/>
+      </w:pPr>
+    </w:lvl>
+    <w:lvl w:ilvl="2">
+      <w:start w:val="1"/>
+      <w:numFmt w:val="none"/>
+      <w:suff w:val="nothing"/>
+      <w:lvlText w:val=""/>
+      <w:lvlJc w:val="left"/>
+      <w:pPr>
+        <w:ind w:left="0" w:hanging="0"/>
+      </w:pPr>
+    </w:lvl>
+    <w:lvl w:ilvl="3">
+      <w:start w:val="1"/>
+      <w:numFmt w:val="none"/>
+      <w:suff w:val="nothing"/>
+      <w:lvlText w:val=""/>
+      <w:lvlJc w:val="left"/>
+      <w:pPr>
+        <w:ind w:left="0" w:hanging="0"/>
+      </w:pPr>
+    </w:lvl>
+    <w:lvl w:ilvl="4">
+      <w:start w:val="1"/>
+      <w:numFmt w:val="none"/>
+      <w:suff w:val="nothing"/>
+      <w:lvlText w:val=""/>
+      <w:lvlJc w:val="left"/>
+      <w:pPr>
+        <w:ind w:left="0" w:hanging="0"/>
+      </w:pPr>
+    </w:lvl>
+    <w:lvl w:ilvl="5">
+      <w:start w:val="1"/>
+      <w:numFmt w:val="none"/>
+      <w:suff w:val="nothing"/>
+      <w:lvlText w:val=""/>
+      <w:lvlJc w:val="left"/>
+      <w:pPr>
+        <w:ind w:left="0" w:hanging="0"/>
+      </w:pPr>
+    </w:lvl>
+    <w:lvl w:ilvl="6">
+      <w:start w:val="1"/>
+      <w:numFmt w:val="none"/>
+      <w:suff w:val="nothing"/>
+      <w:lvlText w:val=""/>
+      <w:lvlJc w:val="left"/>
+      <w:pPr>
+        <w:ind w:left="0" w:hanging="0"/>
+      </w:pPr>
+    </w:lvl>
+    <w:lvl w:ilvl="7">
+      <w:start w:val="1"/>
+      <w:numFmt w:val="none"/>
+      <w:suff w:val="nothing"/>
+      <w:lvlText w:val=""/>
+      <w:lvlJc w:val="left"/>
+      <w:pPr>
+        <w:ind w:left="0" w:hanging="0"/>
+      </w:pPr>
+    </w:lvl>
+    <w:lvl w:ilvl="8">
+      <w:start w:val="1"/>
+      <w:numFmt w:val="none"/>
+      <w:suff w:val="nothing"/>
+      <w:lvlText w:val=""/>
+      <w:lvlJc w:val="left"/>
+      <w:pPr>
+        <w:ind w:left="0" w:hanging="0"/>
+      </w:pPr>
     </w:lvl>
   </w:abstractNum>
   <w:num w:numId="1">
-    <w:abstractNumId w:val="0"/>
+    <w:abstractNumId w:val="1"/>
+  </w:num>
+  <w:num w:numId="2">
+    <w:abstractNumId w:val="2"/>
   </w:num>
 </w:numbering>
 </file>
 
 <file path=word/styles.xml><?xml version="1.0" encoding="utf-8"?>
-<w:styles xmlns:mc="http://schemas.openxmlformats.org/markup-compatibility/2006" xmlns:r="http://schemas.openxmlformats.org/officeDocument/2006/relationships" xmlns:w="http://schemas.openxmlformats.org/wordprocessingml/2006/main" xmlns:w14="http://schemas.microsoft.com/office/word/2010/wordml" xmlns:w15="http://schemas.microsoft.com/office/word/2012/wordml" xmlns:w16se="http://schemas.microsoft.com/office/word/2015/wordml/symex" mc:Ignorable="w14 w15 w16se">
+<w:styles xmlns:w="http://schemas.openxmlformats.org/wordprocessingml/2006/main" xmlns:w14="http://schemas.microsoft.com/office/word/2010/wordml" xmlns:mc="http://schemas.openxmlformats.org/markup-compatibility/2006" mc:Ignorable="w14">
   <w:docDefaults>
     <w:rPrDefault>
       <w:rPr>
-        <w:rFonts w:asciiTheme="minorHAnsi" w:eastAsiaTheme="minorHAnsi" w:hAnsiTheme="minorHAnsi" w:cstheme="minorBidi"/>
+        <w:rFonts w:ascii="Calibri" w:hAnsi="Calibri" w:eastAsia="Calibri" w:cs="" w:asciiTheme="minorHAnsi" w:cstheme="minorBidi" w:eastAsiaTheme="minorHAnsi" w:hAnsiTheme="minorHAnsi"/>
         <w:sz w:val="22"/>
         <w:szCs w:val="22"/>
         <w:lang w:val="es-ES" w:eastAsia="en-US" w:bidi="ar-SA"/>
       </w:rPr>
     </w:rPrDefault>
     <w:pPrDefault>
-      <w:pPr>
-        <w:spacing w:after="160" w:line="259" w:lineRule="auto"/>
-      </w:pPr>
+      <w:pPr/>
     </w:pPrDefault>
   </w:docDefaults>
   <w:latentStyles w:defLockedState="0" w:defUIPriority="99" w:defSemiHidden="0" w:defUnhideWhenUsed="0" w:defQFormat="0" w:count="371">
     <w:lsdException w:name="Normal" w:uiPriority="0" w:qFormat="1"/>
     <w:lsdException w:name="heading 1" w:uiPriority="9" w:qFormat="1"/>
-    <w:lsdException w:name="heading 2" w:semiHidden="1" w:uiPriority="9" w:unhideWhenUsed="1" w:qFormat="1"/>
-    <w:lsdException w:name="heading 3" w:semiHidden="1" w:uiPriority="9" w:unhideWhenUsed="1" w:qFormat="1"/>
-    <w:lsdException w:name="heading 4" w:semiHidden="1" w:uiPriority="9" w:unhideWhenUsed="1" w:qFormat="1"/>
-    <w:lsdException w:name="heading 5" w:semiHidden="1" w:uiPriority="9" w:unhideWhenUsed="1" w:qFormat="1"/>
-    <w:lsdException w:name="heading 6" w:semiHidden="1" w:uiPriority="9" w:unhideWhenUsed="1" w:qFormat="1"/>
-    <w:lsdException w:name="heading 7" w:semiHidden="1" w:uiPriority="9" w:unhideWhenUsed="1" w:qFormat="1"/>
-    <w:lsdException w:name="heading 8" w:semiHidden="1" w:uiPriority="9" w:unhideWhenUsed="1" w:qFormat="1"/>
-    <w:lsdException w:name="heading 9" w:semiHidden="1" w:uiPriority="9" w:unhideWhenUsed="1" w:qFormat="1"/>
+    <w:lsdException w:name="heading 2" w:uiPriority="9" w:semiHidden="1" w:unhideWhenUsed="1" w:qFormat="1"/>
+    <w:lsdException w:name="heading 3" w:uiPriority="9" w:semiHidden="1" w:unhideWhenUsed="1" w:qFormat="1"/>
+    <w:lsdException w:name="heading 4" w:uiPriority="9" w:semiHidden="1" w:unhideWhenUsed="1" w:qFormat="1"/>
+    <w:lsdException w:name="heading 5" w:uiPriority="9" w:semiHidden="1" w:unhideWhenUsed="1" w:qFormat="1"/>
+    <w:lsdException w:name="heading 6" w:uiPriority="9" w:semiHidden="1" w:unhideWhenUsed="1" w:qFormat="1"/>
+    <w:lsdException w:name="heading 7" w:uiPriority="9" w:semiHidden="1" w:unhideWhenUsed="1" w:qFormat="1"/>
+    <w:lsdException w:name="heading 8" w:uiPriority="9" w:semiHidden="1" w:unhideWhenUsed="1" w:qFormat="1"/>
+    <w:lsdException w:name="heading 9" w:uiPriority="9" w:semiHidden="1" w:unhideWhenUsed="1" w:qFormat="1"/>
     <w:lsdException w:name="index 1" w:semiHidden="1" w:unhideWhenUsed="1"/>
     <w:lsdException w:name="index 2" w:semiHidden="1" w:unhideWhenUsed="1"/>
     <w:lsdException w:name="index 3" w:semiHidden="1" w:unhideWhenUsed="1"/>
@@ -1254,22 +891,22 @@
     <w:lsdException w:name="index 7" w:semiHidden="1" w:unhideWhenUsed="1"/>
     <w:lsdException w:name="index 8" w:semiHidden="1" w:unhideWhenUsed="1"/>
     <w:lsdException w:name="index 9" w:semiHidden="1" w:unhideWhenUsed="1"/>
-    <w:lsdException w:name="toc 1" w:semiHidden="1" w:uiPriority="39" w:unhideWhenUsed="1"/>
-    <w:lsdException w:name="toc 2" w:semiHidden="1" w:uiPriority="39" w:unhideWhenUsed="1"/>
-    <w:lsdException w:name="toc 3" w:semiHidden="1" w:uiPriority="39" w:unhideWhenUsed="1"/>
-    <w:lsdException w:name="toc 4" w:semiHidden="1" w:uiPriority="39" w:unhideWhenUsed="1"/>
-    <w:lsdException w:name="toc 5" w:semiHidden="1" w:uiPriority="39" w:unhideWhenUsed="1"/>
-    <w:lsdException w:name="toc 6" w:semiHidden="1" w:uiPriority="39" w:unhideWhenUsed="1"/>
-    <w:lsdException w:name="toc 7" w:semiHidden="1" w:uiPriority="39" w:unhideWhenUsed="1"/>
-    <w:lsdException w:name="toc 8" w:semiHidden="1" w:uiPriority="39" w:unhideWhenUsed="1"/>
-    <w:lsdException w:name="toc 9" w:semiHidden="1" w:uiPriority="39" w:unhideWhenUsed="1"/>
+    <w:lsdException w:name="toc 1" w:uiPriority="39" w:semiHidden="1" w:unhideWhenUsed="1"/>
+    <w:lsdException w:name="toc 2" w:uiPriority="39" w:semiHidden="1" w:unhideWhenUsed="1"/>
+    <w:lsdException w:name="toc 3" w:uiPriority="39" w:semiHidden="1" w:unhideWhenUsed="1"/>
+    <w:lsdException w:name="toc 4" w:uiPriority="39" w:semiHidden="1" w:unhideWhenUsed="1"/>
+    <w:lsdException w:name="toc 5" w:uiPriority="39" w:semiHidden="1" w:unhideWhenUsed="1"/>
+    <w:lsdException w:name="toc 6" w:uiPriority="39" w:semiHidden="1" w:unhideWhenUsed="1"/>
+    <w:lsdException w:name="toc 7" w:uiPriority="39" w:semiHidden="1" w:unhideWhenUsed="1"/>
+    <w:lsdException w:name="toc 8" w:uiPriority="39" w:semiHidden="1" w:unhideWhenUsed="1"/>
+    <w:lsdException w:name="toc 9" w:uiPriority="39" w:semiHidden="1" w:unhideWhenUsed="1"/>
     <w:lsdException w:name="Normal Indent" w:semiHidden="1" w:unhideWhenUsed="1"/>
     <w:lsdException w:name="footnote text" w:semiHidden="1" w:unhideWhenUsed="1"/>
     <w:lsdException w:name="annotation text" w:semiHidden="1" w:unhideWhenUsed="1"/>
     <w:lsdException w:name="header" w:semiHidden="1" w:unhideWhenUsed="1"/>
     <w:lsdException w:name="footer" w:semiHidden="1" w:unhideWhenUsed="1"/>
     <w:lsdException w:name="index heading" w:semiHidden="1" w:unhideWhenUsed="1"/>
-    <w:lsdException w:name="caption" w:semiHidden="1" w:uiPriority="35" w:unhideWhenUsed="1" w:qFormat="1"/>
+    <w:lsdException w:name="caption" w:uiPriority="35" w:semiHidden="1" w:unhideWhenUsed="1" w:qFormat="1"/>
     <w:lsdException w:name="table of figures" w:semiHidden="1" w:unhideWhenUsed="1"/>
     <w:lsdException w:name="envelope address" w:semiHidden="1" w:unhideWhenUsed="1"/>
     <w:lsdException w:name="envelope return" w:semiHidden="1" w:unhideWhenUsed="1"/>
@@ -1300,7 +937,7 @@
     <w:lsdException w:name="Title" w:uiPriority="10" w:qFormat="1"/>
     <w:lsdException w:name="Closing" w:semiHidden="1" w:unhideWhenUsed="1"/>
     <w:lsdException w:name="Signature" w:semiHidden="1" w:unhideWhenUsed="1"/>
-    <w:lsdException w:name="Default Paragraph Font" w:semiHidden="1" w:uiPriority="1" w:unhideWhenUsed="1"/>
+    <w:lsdException w:name="Default Paragraph Font" w:uiPriority="1" w:semiHidden="1" w:unhideWhenUsed="1"/>
     <w:lsdException w:name="Body Text" w:semiHidden="1" w:unhideWhenUsed="1"/>
     <w:lsdException w:name="Body Text Indent" w:semiHidden="1" w:unhideWhenUsed="1"/>
     <w:lsdException w:name="List Continue" w:semiHidden="1" w:unhideWhenUsed="1"/>
@@ -1500,8 +1137,8 @@
     <w:lsdException w:name="Subtle Reference" w:uiPriority="31" w:qFormat="1"/>
     <w:lsdException w:name="Intense Reference" w:uiPriority="32" w:qFormat="1"/>
     <w:lsdException w:name="Book Title" w:uiPriority="33" w:qFormat="1"/>
-    <w:lsdException w:name="Bibliography" w:semiHidden="1" w:uiPriority="37" w:unhideWhenUsed="1"/>
-    <w:lsdException w:name="TOC Heading" w:semiHidden="1" w:uiPriority="39" w:unhideWhenUsed="1" w:qFormat="1"/>
+    <w:lsdException w:name="Bibliography" w:uiPriority="37" w:semiHidden="1" w:unhideWhenUsed="1"/>
+    <w:lsdException w:name="TOC Heading" w:uiPriority="39" w:semiHidden="1" w:unhideWhenUsed="1" w:qFormat="1"/>
     <w:lsdException w:name="Plain Table 1" w:uiPriority="41"/>
     <w:lsdException w:name="Plain Table 2" w:uiPriority="42"/>
     <w:lsdException w:name="Plain Table 3" w:uiPriority="43"/>
@@ -1607,17 +1244,129 @@
     <w:lsdException w:name="List Table 6 Colorful Accent 6" w:uiPriority="51"/>
     <w:lsdException w:name="List Table 7 Colorful Accent 6" w:uiPriority="52"/>
   </w:latentStyles>
-  <w:style w:type="paragraph" w:default="1" w:styleId="Normal">
+  <w:style w:type="paragraph" w:styleId="Normal" w:default="1">
     <w:name w:val="Normal"/>
     <w:qFormat/>
+    <w:pPr>
+      <w:widowControl/>
+      <w:bidi w:val="0"/>
+      <w:spacing w:lineRule="auto" w:line="259" w:before="0" w:after="160"/>
+      <w:jc w:val="left"/>
+    </w:pPr>
     <w:rPr>
-      <w:lang w:val="en-GB"/>
+      <w:rFonts w:ascii="Calibri" w:hAnsi="Calibri" w:eastAsia="Calibri" w:cs="" w:asciiTheme="minorHAnsi" w:cstheme="minorBidi" w:eastAsiaTheme="minorHAnsi" w:hAnsiTheme="minorHAnsi"/>
+      <w:color w:val="auto"/>
+      <w:kern w:val="0"/>
+      <w:sz w:val="22"/>
+      <w:szCs w:val="22"/>
+      <w:lang w:val="en-GB" w:eastAsia="en-US" w:bidi="ar-SA"/>
     </w:rPr>
   </w:style>
-  <w:style w:type="character" w:default="1" w:styleId="Fuentedeprrafopredeter">
+  <w:style w:type="character" w:styleId="DefaultParagraphFont" w:default="1">
     <w:name w:val="Default Paragraph Font"/>
     <w:uiPriority w:val="1"/>
     <w:unhideWhenUsed/>
+    <w:qFormat/>
+    <w:rPr/>
+  </w:style>
+  <w:style w:type="character" w:styleId="ListLabel1">
+    <w:name w:val="ListLabel 1"/>
+    <w:qFormat/>
+    <w:rPr>
+      <w:rFonts w:cs="Courier New"/>
+    </w:rPr>
+  </w:style>
+  <w:style w:type="character" w:styleId="ListLabel2">
+    <w:name w:val="ListLabel 2"/>
+    <w:qFormat/>
+    <w:rPr>
+      <w:rFonts w:cs="Courier New"/>
+    </w:rPr>
+  </w:style>
+  <w:style w:type="character" w:styleId="ListLabel3">
+    <w:name w:val="ListLabel 3"/>
+    <w:qFormat/>
+    <w:rPr>
+      <w:rFonts w:cs="Courier New"/>
+    </w:rPr>
+  </w:style>
+  <w:style w:type="paragraph" w:styleId="Heading">
+    <w:name w:val="Heading"/>
+    <w:basedOn w:val="Normal"/>
+    <w:next w:val="TextBody"/>
+    <w:qFormat/>
+    <w:pPr>
+      <w:keepNext w:val="true"/>
+      <w:spacing w:before="240" w:after="120"/>
+    </w:pPr>
+    <w:rPr>
+      <w:rFonts w:ascii="Liberation Sans" w:hAnsi="Liberation Sans" w:eastAsia="Noto Sans CJK SC" w:cs="Lohit Devanagari"/>
+      <w:sz w:val="28"/>
+      <w:szCs w:val="28"/>
+    </w:rPr>
+  </w:style>
+  <w:style w:type="paragraph" w:styleId="TextBody">
+    <w:name w:val="Body Text"/>
+    <w:basedOn w:val="Normal"/>
+    <w:pPr>
+      <w:spacing w:lineRule="auto" w:line="276" w:before="0" w:after="140"/>
+    </w:pPr>
+    <w:rPr/>
+  </w:style>
+  <w:style w:type="paragraph" w:styleId="List">
+    <w:name w:val="List"/>
+    <w:basedOn w:val="TextBody"/>
+    <w:pPr/>
+    <w:rPr>
+      <w:rFonts w:cs="Lohit Devanagari"/>
+    </w:rPr>
+  </w:style>
+  <w:style w:type="paragraph" w:styleId="Caption">
+    <w:name w:val="Caption"/>
+    <w:basedOn w:val="Normal"/>
+    <w:qFormat/>
+    <w:pPr>
+      <w:suppressLineNumbers/>
+      <w:spacing w:before="120" w:after="120"/>
+    </w:pPr>
+    <w:rPr>
+      <w:rFonts w:cs="Lohit Devanagari"/>
+      <w:i/>
+      <w:iCs/>
+      <w:sz w:val="24"/>
+      <w:szCs w:val="24"/>
+    </w:rPr>
+  </w:style>
+  <w:style w:type="paragraph" w:styleId="Index">
+    <w:name w:val="Index"/>
+    <w:basedOn w:val="Normal"/>
+    <w:qFormat/>
+    <w:pPr>
+      <w:suppressLineNumbers/>
+    </w:pPr>
+    <w:rPr>
+      <w:rFonts w:cs="Lohit Devanagari"/>
+    </w:rPr>
+  </w:style>
+  <w:style w:type="paragraph" w:styleId="ListParagraph">
+    <w:name w:val="List Paragraph"/>
+    <w:basedOn w:val="Normal"/>
+    <w:uiPriority w:val="34"/>
+    <w:qFormat/>
+    <w:rsid w:val="00456963"/>
+    <w:pPr>
+      <w:spacing w:before="0" w:after="160"/>
+      <w:ind w:left="720" w:hanging="0"/>
+      <w:contextualSpacing/>
+    </w:pPr>
+    <w:rPr/>
+  </w:style>
+  <w:style w:type="numbering" w:styleId="NoList" w:default="1">
+    <w:name w:val="No List"/>
+    <w:uiPriority w:val="99"/>
+    <w:semiHidden/>
+    <w:unhideWhenUsed/>
+    <w:qFormat/>
   </w:style>
   <w:style w:type="table" w:default="1" w:styleId="Tablanormal">
     <w:name w:val="Normal Table"/>
@@ -1633,23 +1382,6 @@
         <w:right w:w="108" w:type="dxa"/>
       </w:tblCellMar>
     </w:tblPr>
-  </w:style>
-  <w:style w:type="numbering" w:default="1" w:styleId="Sinlista">
-    <w:name w:val="No List"/>
-    <w:uiPriority w:val="99"/>
-    <w:semiHidden/>
-    <w:unhideWhenUsed/>
-  </w:style>
-  <w:style w:type="paragraph" w:styleId="Prrafodelista">
-    <w:name w:val="List Paragraph"/>
-    <w:basedOn w:val="Normal"/>
-    <w:uiPriority w:val="34"/>
-    <w:qFormat/>
-    <w:rsid w:val="00456963"/>
-    <w:pPr>
-      <w:ind w:left="720"/>
-      <w:contextualSpacing/>
-    </w:pPr>
   </w:style>
 </w:styles>
 </file>

</xml_diff>